<commit_message>
hall, kracauer, fixed balanchine
</commit_message>
<xml_diff>
--- a/Balanchine (Reynolds).docx
+++ b/Balanchine (Reynolds).docx
@@ -1,7 +1,9 @@
 
 <file path=word/document.xml><?xml version="1.0" encoding="utf-8"?>
-<w:document xmlns:ve="http://schemas.openxmlformats.org/markup-compatibility/2006" xmlns:o="urn:schemas-microsoft-com:office:office" xmlns:r="http://schemas.openxmlformats.org/officeDocument/2006/relationships" xmlns:m="http://schemas.openxmlformats.org/officeDocument/2006/math" xmlns:v="urn:schemas-microsoft-com:vml" xmlns:wp="http://schemas.openxmlformats.org/drawingml/2006/wordprocessingDrawing" xmlns:w10="urn:schemas-microsoft-com:office:word" xmlns:w="http://schemas.openxmlformats.org/wordprocessingml/2006/main" xmlns:wne="http://schemas.microsoft.com/office/word/2006/wordml">
+<w:document xmlns:wpc="http://schemas.microsoft.com/office/word/2010/wordprocessingCanvas" xmlns:mo="http://schemas.microsoft.com/office/mac/office/2008/main" xmlns:mc="http://schemas.openxmlformats.org/markup-compatibility/2006" xmlns:mv="urn:schemas-microsoft-com:mac:vml" xmlns:o="urn:schemas-microsoft-com:office:office" xmlns:r="http://schemas.openxmlformats.org/officeDocument/2006/relationships" xmlns:m="http://schemas.openxmlformats.org/officeDocument/2006/math" xmlns:v="urn:schemas-microsoft-com:vml" xmlns:wp14="http://schemas.microsoft.com/office/word/2010/wordprocessingDrawing" xmlns:wp="http://schemas.openxmlformats.org/drawingml/2006/wordprocessingDrawing" xmlns:w10="urn:schemas-microsoft-com:office:word" xmlns:w="http://schemas.openxmlformats.org/wordprocessingml/2006/main" xmlns:w14="http://schemas.microsoft.com/office/word/2010/wordml" xmlns:wpg="http://schemas.microsoft.com/office/word/2010/wordprocessingGroup" xmlns:wpi="http://schemas.microsoft.com/office/word/2010/wordprocessingInk" xmlns:wne="http://schemas.microsoft.com/office/word/2006/wordml" xmlns:wps="http://schemas.microsoft.com/office/word/2010/wordprocessingShape" mc:Ignorable="w14 wp14">
   <w:body>
+    <w:bookmarkStart w:id="0" w:name="_GoBack"/>
+    <w:bookmarkEnd w:id="0"/>
     <w:p>
       <w:pPr>
         <w:widowControl w:val="0"/>
@@ -96,14 +98,6 @@
           <w:lang w:val="en-GB"/>
         </w:rPr>
       </w:pPr>
-    </w:p>
-    <w:p>
-      <w:pPr>
-        <w:widowControl w:val="0"/>
-        <w:rPr>
-          <w:lang w:val="en-GB"/>
-        </w:rPr>
-      </w:pPr>
       <w:r>
         <w:rPr>
           <w:b/>
@@ -302,6 +296,7 @@
         <w:t xml:space="preserve"> (1977), </w:t>
       </w:r>
       <w:proofErr w:type="spellStart"/>
+      <w:proofErr w:type="gramStart"/>
       <w:r>
         <w:rPr>
           <w:i/>
@@ -331,7 +326,15 @@
           <w:i/>
           <w:lang w:val="en-GB"/>
         </w:rPr>
-        <w:t xml:space="preserve"> Regina </w:t>
+        <w:t xml:space="preserve"> Regina</w:t>
+      </w:r>
+      <w:proofErr w:type="gramEnd"/>
+      <w:r>
+        <w:rPr>
+          <w:i/>
+          <w:lang w:val="en-GB"/>
+        </w:rPr>
+        <w:t xml:space="preserve"> </w:t>
       </w:r>
       <w:r>
         <w:rPr>
@@ -389,7 +392,21 @@
         <w:rPr>
           <w:lang w:val="en-GB"/>
         </w:rPr>
-        <w:t xml:space="preserve">Balanchine was accepted into the dance section of the famed Imperial Theatre School in St. Petersburg in 1913 at the age of nine. The state-supported school was known for its exacting classical ballet training; the syllabus included not only lessons in ballet technique but also classes in acting, mime, declamation and music, in addition to academic subjects. In his second year Balanchine’s appeared as Cupid in </w:t>
+        <w:t xml:space="preserve">Balanchine was accepted into the dance section of the famed Imperial Theatre School in St. Petersburg in 1913 at the age of nine. The state-supported school was known for its exacting classical ballet training; the syllabus included not only lessons in ballet </w:t>
+      </w:r>
+      <w:proofErr w:type="gramStart"/>
+      <w:r>
+        <w:rPr>
+          <w:lang w:val="en-GB"/>
+        </w:rPr>
+        <w:t>technique</w:t>
+      </w:r>
+      <w:proofErr w:type="gramEnd"/>
+      <w:r>
+        <w:rPr>
+          <w:lang w:val="en-GB"/>
+        </w:rPr>
+        <w:t xml:space="preserve"> but also classes in acting, mime, declamation and music, in addition to academic subjects. In his second year Balanchine’s appeared as Cupid in </w:t>
       </w:r>
       <w:r>
         <w:rPr>
@@ -416,7 +433,21 @@
         <w:rPr>
           <w:lang w:val="en-GB"/>
         </w:rPr>
-        <w:t xml:space="preserve"> Theatre, an event which caused him to fall in love with ballet as a career. His main teacher was </w:t>
+        <w:t xml:space="preserve"> Theatre, an event </w:t>
+      </w:r>
+      <w:proofErr w:type="gramStart"/>
+      <w:r>
+        <w:rPr>
+          <w:lang w:val="en-GB"/>
+        </w:rPr>
+        <w:t>which</w:t>
+      </w:r>
+      <w:proofErr w:type="gramEnd"/>
+      <w:r>
+        <w:rPr>
+          <w:lang w:val="en-GB"/>
+        </w:rPr>
+        <w:t xml:space="preserve"> caused him to fall in love with ballet as a career. His main teacher was </w:t>
       </w:r>
       <w:proofErr w:type="spellStart"/>
       <w:r>
@@ -500,7 +531,21 @@
         <w:rPr>
           <w:lang w:val="en-GB"/>
         </w:rPr>
-        <w:t xml:space="preserve">. Although his training was interrupted for a year by the Russian Revolution, Balanchine graduated in 1921 and joined the former Imperial Ballet (now renamed the troupe of the State Academic Theatre of Opera and Ballet). While still a student, he had begun to choreograph and also started serious music study at the Petrograd Conservatory. Later he organised a small group (Young Ballet) to perform experimental pieces (his own and others’), but when the authorities disapproved, he sought a way to leave the country. In 1924, with a small group of colleagues, he went on a tour to Germany and did not return. </w:t>
+        <w:t xml:space="preserve">. Although </w:t>
+      </w:r>
+      <w:proofErr w:type="gramStart"/>
+      <w:r>
+        <w:rPr>
+          <w:lang w:val="en-GB"/>
+        </w:rPr>
+        <w:t>his training was interrupted for a year by the Russian Revolution</w:t>
+      </w:r>
+      <w:proofErr w:type="gramEnd"/>
+      <w:r>
+        <w:rPr>
+          <w:lang w:val="en-GB"/>
+        </w:rPr>
+        <w:t xml:space="preserve">, Balanchine graduated in 1921 and joined the former Imperial Ballet (now renamed the troupe of the State Academic Theatre of Opera and Ballet). While still a student, he had begun to choreograph and also started serious music study at the Petrograd Conservatory. Later he organised a small group (Young Ballet) to perform experimental pieces (his own and others’), but when the authorities disapproved, he sought a way to leave the country. In 1924, with a small group of colleagues, he went on a tour to Germany and did not return. </w:t>
       </w:r>
     </w:p>
     <w:p>
@@ -673,46 +718,40 @@
         <w:rPr>
           <w:lang w:val="en-GB"/>
         </w:rPr>
-        <w:t xml:space="preserve">his heritage, as epitomised by </w:t>
-      </w:r>
+        <w:t xml:space="preserve">his heritage, as epitomised by such lavish full-evening ballets as </w:t>
+      </w:r>
+      <w:r>
+        <w:rPr>
+          <w:i/>
+          <w:lang w:val="en-GB"/>
+        </w:rPr>
+        <w:t>Swan Lake</w:t>
+      </w:r>
+      <w:r>
+        <w:rPr>
+          <w:lang w:val="en-GB"/>
+        </w:rPr>
+        <w:t xml:space="preserve"> and </w:t>
+      </w:r>
+      <w:r>
+        <w:rPr>
+          <w:i/>
+          <w:lang w:val="en-GB"/>
+        </w:rPr>
+        <w:t>The Sleeping Beauty</w:t>
+      </w:r>
+      <w:r>
+        <w:rPr>
+          <w:lang w:val="en-GB"/>
+        </w:rPr>
+        <w:t xml:space="preserve"> on the stage of the </w:t>
+      </w:r>
+      <w:proofErr w:type="spellStart"/>
       <w:r>
         <w:rPr>
           <w:lang w:val="en-GB"/>
         </w:rPr>
         <w:lastRenderedPageBreak/>
-        <w:t xml:space="preserve">such lavish full-evening ballets as </w:t>
-      </w:r>
-      <w:r>
-        <w:rPr>
-          <w:i/>
-          <w:lang w:val="en-GB"/>
-        </w:rPr>
-        <w:t>Swan Lake</w:t>
-      </w:r>
-      <w:r>
-        <w:rPr>
-          <w:lang w:val="en-GB"/>
-        </w:rPr>
-        <w:t xml:space="preserve"> and </w:t>
-      </w:r>
-      <w:r>
-        <w:rPr>
-          <w:i/>
-          <w:lang w:val="en-GB"/>
-        </w:rPr>
-        <w:t>The Sleeping Beauty</w:t>
-      </w:r>
-      <w:r>
-        <w:rPr>
-          <w:lang w:val="en-GB"/>
-        </w:rPr>
-        <w:t xml:space="preserve"> on the stage of the </w:t>
-      </w:r>
-      <w:proofErr w:type="spellStart"/>
-      <w:r>
-        <w:rPr>
-          <w:lang w:val="en-GB"/>
-        </w:rPr>
         <w:t>Maryinsky</w:t>
       </w:r>
       <w:proofErr w:type="spellEnd"/>
@@ -1016,15 +1055,83 @@
           <w:i/>
           <w:lang w:val="en-GB"/>
         </w:rPr>
+        <w:t>Agon</w:t>
+      </w:r>
+      <w:proofErr w:type="spellEnd"/>
+      <w:r>
+        <w:rPr>
+          <w:lang w:val="en-GB"/>
+        </w:rPr>
+        <w:t xml:space="preserve"> (1957), to Stravinsky’s score of the same name (commissioned by the New York </w:t>
+      </w:r>
+      <w:r>
+        <w:rPr>
+          <w:lang w:val="en-GB"/>
+        </w:rPr>
         <w:lastRenderedPageBreak/>
+        <w:t xml:space="preserve">City Ballet) was costumed from the start in leotards, which became the unquestioned ‘uniform’ for all Balanchine’s subsequent experimental ballets. Of </w:t>
+      </w:r>
+      <w:proofErr w:type="spellStart"/>
+      <w:r>
+        <w:rPr>
+          <w:i/>
+          <w:lang w:val="en-GB"/>
+        </w:rPr>
         <w:t>Agon</w:t>
       </w:r>
-      <w:proofErr w:type="spellEnd"/>
-      <w:r>
-        <w:rPr>
-          <w:lang w:val="en-GB"/>
-        </w:rPr>
-        <w:t xml:space="preserve"> (1957), to Stravinsky’s score of the same name (commissioned by the New York City Ballet) was costumed from the start in leotards, which became the unquestioned ‘uniform’ for all Balanchine’s subsequent experimental ballets. Of </w:t>
+      <w:r>
+        <w:rPr>
+          <w:lang w:val="en-GB"/>
+        </w:rPr>
+        <w:t>’s</w:t>
+      </w:r>
+      <w:proofErr w:type="spellEnd"/>
+      <w:r>
+        <w:rPr>
+          <w:lang w:val="en-GB"/>
+        </w:rPr>
+        <w:t xml:space="preserve"> partially twelve-tone score, Balanchine observed, ‘It is a new piece of diabolical craftsmanship; sounds like this have never been heard before; it may take rather developed ears to hear them’.</w:t>
+      </w:r>
+      <w:r>
+        <w:rPr>
+          <w:rStyle w:val="EndnoteReference"/>
+          <w:lang w:val="en-GB"/>
+        </w:rPr>
+        <w:endnoteReference w:id="2"/>
+      </w:r>
+      <w:r>
+        <w:rPr>
+          <w:lang w:val="en-GB"/>
+        </w:rPr>
+        <w:t xml:space="preserve"> With his extensive musical training, Balanchine was up to the task. He matched the ‘lean and muscular’ musical surface with choreography of equivalent terseness. The steps, derived from the classical canon, some of them unexpectedly laced with whimsy and some with daring, acquired a razor-edge excitement by split-second timing. The frankly sexual pas de </w:t>
+      </w:r>
+      <w:proofErr w:type="spellStart"/>
+      <w:r>
+        <w:rPr>
+          <w:lang w:val="en-GB"/>
+        </w:rPr>
+        <w:t>deux</w:t>
+      </w:r>
+      <w:proofErr w:type="spellEnd"/>
+      <w:r>
+        <w:rPr>
+          <w:lang w:val="en-GB"/>
+        </w:rPr>
+        <w:t xml:space="preserve">, with its suggestive splits and bodily </w:t>
+      </w:r>
+      <w:proofErr w:type="spellStart"/>
+      <w:r>
+        <w:rPr>
+          <w:lang w:val="en-GB"/>
+        </w:rPr>
+        <w:t>intertwinings</w:t>
+      </w:r>
+      <w:proofErr w:type="spellEnd"/>
+      <w:r>
+        <w:rPr>
+          <w:lang w:val="en-GB"/>
+        </w:rPr>
+        <w:t xml:space="preserve">, proved to be a sensation with the public, especially as Balanchine, fully aware of the implications, choreographed it on a black man and a white woman just as the Civil Rights movement in America was gathering steam. With </w:t>
       </w:r>
       <w:proofErr w:type="spellStart"/>
       <w:r>
@@ -1034,31 +1141,223 @@
         </w:rPr>
         <w:t>Agon</w:t>
       </w:r>
-      <w:r>
-        <w:rPr>
-          <w:lang w:val="en-GB"/>
-        </w:rPr>
-        <w:t>’s</w:t>
-      </w:r>
-      <w:proofErr w:type="spellEnd"/>
-      <w:r>
-        <w:rPr>
-          <w:lang w:val="en-GB"/>
-        </w:rPr>
-        <w:t xml:space="preserve"> partially twelve-tone score, Balanchine observed, ‘It is a new piece of diabolical craftsmanship; sounds like this have never been heard before; it may take rather developed ears to hear them’.</w:t>
+      <w:proofErr w:type="spellEnd"/>
+      <w:r>
+        <w:rPr>
+          <w:lang w:val="en-GB"/>
+        </w:rPr>
+        <w:t>, an audience favourite, Balanchine may be said to have broken through popular resistance to his avant-garde experiments.</w:t>
+      </w:r>
+    </w:p>
+    <w:p>
+      <w:pPr>
+        <w:widowControl w:val="0"/>
+        <w:rPr>
+          <w:lang w:val="en-GB"/>
+        </w:rPr>
+      </w:pPr>
+    </w:p>
+    <w:p>
+      <w:pPr>
+        <w:widowControl w:val="0"/>
+        <w:rPr>
+          <w:lang w:val="en-GB"/>
+        </w:rPr>
+      </w:pPr>
+      <w:r>
+        <w:rPr>
+          <w:lang w:val="en-GB"/>
+        </w:rPr>
+        <w:t xml:space="preserve">He continued along minimalist lines with </w:t>
+      </w:r>
+      <w:r>
+        <w:rPr>
+          <w:i/>
+          <w:lang w:val="en-GB"/>
+        </w:rPr>
+        <w:t xml:space="preserve">Episodes </w:t>
+      </w:r>
+      <w:r>
+        <w:rPr>
+          <w:lang w:val="en-GB"/>
+        </w:rPr>
+        <w:t xml:space="preserve">(1959), to the ‘ruthlessly economical’ music of Anton Webern, some of whose pieces are just a few minutes long, ‘scraps’ of sound followed by silence. Balanchine mostly dispensed with steps as such; his spurts of movement were described by John Martin, critic of </w:t>
+      </w:r>
+      <w:r>
+        <w:rPr>
+          <w:i/>
+          <w:lang w:val="en-GB"/>
+        </w:rPr>
+        <w:t>The New York Times</w:t>
+      </w:r>
+      <w:r>
+        <w:rPr>
+          <w:lang w:val="en-GB"/>
+        </w:rPr>
+        <w:t xml:space="preserve">, as ‘the briefest of broken </w:t>
+      </w:r>
+      <w:proofErr w:type="spellStart"/>
+      <w:proofErr w:type="gramStart"/>
+      <w:r>
+        <w:rPr>
+          <w:lang w:val="en-GB"/>
+        </w:rPr>
+        <w:t>graspings</w:t>
+      </w:r>
+      <w:proofErr w:type="spellEnd"/>
+      <w:r>
+        <w:rPr>
+          <w:lang w:val="en-GB"/>
+        </w:rPr>
+        <w:t>.</w:t>
+      </w:r>
+      <w:proofErr w:type="gramEnd"/>
+      <w:r>
+        <w:rPr>
+          <w:lang w:val="en-GB"/>
+        </w:rPr>
+        <w:t xml:space="preserve"> . . . Balanchine shows us the body . . . as an assemblage of bones, muscles, and nerves’.</w:t>
       </w:r>
       <w:r>
         <w:rPr>
           <w:rStyle w:val="EndnoteReference"/>
           <w:lang w:val="en-GB"/>
         </w:rPr>
-        <w:endnoteReference w:id="2"/>
-      </w:r>
-      <w:r>
-        <w:rPr>
-          <w:lang w:val="en-GB"/>
-        </w:rPr>
-        <w:t xml:space="preserve"> With his extensive musical training, Balanchine was up to the task. He matched the ‘lean and muscular’ musical surface with choreography of equivalent terseness. The steps, derived from the classical canon, some of them unexpectedly laced with whimsy and some with daring, acquired a razor-edge excitement by split-second timing. The frankly sexual pas de </w:t>
+        <w:endnoteReference w:id="3"/>
+      </w:r>
+    </w:p>
+    <w:p>
+      <w:pPr>
+        <w:widowControl w:val="0"/>
+        <w:rPr>
+          <w:lang w:val="en-GB"/>
+        </w:rPr>
+      </w:pPr>
+    </w:p>
+    <w:p>
+      <w:pPr>
+        <w:widowControl w:val="0"/>
+        <w:rPr>
+          <w:lang w:val="en-GB"/>
+        </w:rPr>
+      </w:pPr>
+      <w:r>
+        <w:rPr>
+          <w:lang w:val="en-GB"/>
+        </w:rPr>
+        <w:t>He achieved his most absolute sta</w:t>
+      </w:r>
+      <w:r>
+        <w:rPr>
+          <w:lang w:val="en-GB"/>
+        </w:rPr>
+        <w:t>tement of the reductive princip</w:t>
+      </w:r>
+      <w:r>
+        <w:rPr>
+          <w:lang w:val="en-GB"/>
+        </w:rPr>
+        <w:t>l</w:t>
+      </w:r>
+      <w:r>
+        <w:rPr>
+          <w:lang w:val="en-GB"/>
+        </w:rPr>
+        <w:t>e</w:t>
+      </w:r>
+      <w:r>
+        <w:rPr>
+          <w:lang w:val="en-GB"/>
+        </w:rPr>
+        <w:t xml:space="preserve"> with </w:t>
+      </w:r>
+      <w:r>
+        <w:rPr>
+          <w:i/>
+          <w:lang w:val="en-GB"/>
+        </w:rPr>
+        <w:t xml:space="preserve">Movements for Piano and Orchestra </w:t>
+      </w:r>
+      <w:r>
+        <w:rPr>
+          <w:lang w:val="en-GB"/>
+        </w:rPr>
+        <w:t xml:space="preserve">(1963). To one of Stravinsky’s most ‘hermetic’, dissonant, ‘shattered’ scores, he set dense movement phrases which sometimes corresponded to sounds, sometimes to silence. His vocabulary was spare (and </w:t>
+      </w:r>
+      <w:proofErr w:type="spellStart"/>
+      <w:r>
+        <w:rPr>
+          <w:lang w:val="en-GB"/>
+        </w:rPr>
+        <w:t>unballetic</w:t>
+      </w:r>
+      <w:proofErr w:type="spellEnd"/>
+      <w:r>
+        <w:rPr>
+          <w:lang w:val="en-GB"/>
+        </w:rPr>
+        <w:t>)—crouches, stretches, splits on the ground and in the air upside down—but each fragment was so closely interlocked with the movements of the other dancers onstage and the movements which preceded and followed it that the choreography was perceived as supercharged kinetically. Stravinsky felt that the choreography enlarged his score; Balanchine believed he had never penetrated music more profoundly than with this ballet.</w:t>
+      </w:r>
+    </w:p>
+    <w:p>
+      <w:pPr>
+        <w:widowControl w:val="0"/>
+        <w:rPr>
+          <w:lang w:val="en-GB"/>
+        </w:rPr>
+      </w:pPr>
+    </w:p>
+    <w:p>
+      <w:pPr>
+        <w:widowControl w:val="0"/>
+        <w:rPr>
+          <w:lang w:val="en-GB"/>
+        </w:rPr>
+      </w:pPr>
+      <w:r>
+        <w:rPr>
+          <w:lang w:val="en-GB"/>
+        </w:rPr>
+        <w:t xml:space="preserve">A later work may be cited as a further illustration of Balanchine’s modernist approach. </w:t>
+      </w:r>
+      <w:r>
+        <w:rPr>
+          <w:i/>
+          <w:lang w:val="en-GB"/>
+        </w:rPr>
+        <w:t>Violin Concerto</w:t>
+      </w:r>
+      <w:r>
+        <w:rPr>
+          <w:lang w:val="en-GB"/>
+        </w:rPr>
+        <w:t xml:space="preserve"> (1972, later called </w:t>
+      </w:r>
+      <w:r>
+        <w:rPr>
+          <w:i/>
+          <w:lang w:val="en-GB"/>
+        </w:rPr>
+        <w:t>Stravinsky Violin Concerto</w:t>
+      </w:r>
+      <w:r>
+        <w:rPr>
+          <w:lang w:val="en-GB"/>
+        </w:rPr>
+        <w:t>) is one of the most bracing and intellectually satisfying of his mature ballets. In the closing movement, working with a greater number of dancers than in most of his earlier reductive works,</w:t>
+      </w:r>
+      <w:r>
+        <w:rPr>
+          <w:b/>
+          <w:lang w:val="en-GB"/>
+        </w:rPr>
+        <w:t xml:space="preserve"> </w:t>
+      </w:r>
+      <w:r>
+        <w:rPr>
+          <w:lang w:val="en-GB"/>
+        </w:rPr>
+        <w:t xml:space="preserve">there is an uncanny way he probes and reveals the complex score. His choreography both complements and confronts the music’s rhythmic layering with blocks of dancers, in small repetitive motions, delineating several count systems occurring simultaneously. In this regard, it is Balanchine’s most densely textured work. But unlike some of the others in this vein, the ballet also has emotional implications; critics have referred to the two central movements, the spellbinding pas de </w:t>
       </w:r>
       <w:proofErr w:type="spellStart"/>
       <w:r>
@@ -1072,432 +1371,262 @@
         <w:rPr>
           <w:lang w:val="en-GB"/>
         </w:rPr>
-        <w:t xml:space="preserve">, with its suggestive splits and bodily </w:t>
-      </w:r>
-      <w:proofErr w:type="spellStart"/>
-      <w:r>
-        <w:rPr>
-          <w:lang w:val="en-GB"/>
-        </w:rPr>
-        <w:t>intertwinings</w:t>
-      </w:r>
-      <w:proofErr w:type="spellEnd"/>
-      <w:r>
-        <w:rPr>
-          <w:lang w:val="en-GB"/>
-        </w:rPr>
-        <w:t xml:space="preserve">, proved to be a sensation with the public, especially as Balanchine, fully aware of the implications, choreographed it on a black man and a white woman just as the Civil Rights movement in America was gathering steam. With </w:t>
-      </w:r>
-      <w:proofErr w:type="spellStart"/>
-      <w:r>
-        <w:rPr>
-          <w:i/>
-          <w:lang w:val="en-GB"/>
-        </w:rPr>
-        <w:t>Agon</w:t>
-      </w:r>
-      <w:proofErr w:type="spellEnd"/>
-      <w:r>
-        <w:rPr>
-          <w:lang w:val="en-GB"/>
-        </w:rPr>
-        <w:t>, an audience favourite, Balanchine may be said to have broken through popular resistance to his avant-garde experiments.</w:t>
-      </w:r>
-    </w:p>
-    <w:p>
-      <w:pPr>
-        <w:widowControl w:val="0"/>
-        <w:rPr>
-          <w:lang w:val="en-GB"/>
-        </w:rPr>
-      </w:pPr>
-    </w:p>
-    <w:p>
-      <w:pPr>
-        <w:widowControl w:val="0"/>
-        <w:rPr>
-          <w:lang w:val="en-GB"/>
-        </w:rPr>
-      </w:pPr>
-      <w:r>
-        <w:rPr>
-          <w:lang w:val="en-GB"/>
-        </w:rPr>
-        <w:t xml:space="preserve">He continued along minimalist lines with </w:t>
-      </w:r>
-      <w:r>
-        <w:rPr>
-          <w:i/>
-          <w:lang w:val="en-GB"/>
-        </w:rPr>
-        <w:t xml:space="preserve">Episodes </w:t>
-      </w:r>
-      <w:r>
-        <w:rPr>
-          <w:lang w:val="en-GB"/>
-        </w:rPr>
-        <w:t xml:space="preserve">(1959), to the ‘ruthlessly economical’ music of Anton Webern, some of whose pieces are just a few minutes long, ‘scraps’ of sound followed by silence. Balanchine mostly dispensed with steps as such; his spurts of movement were described by John Martin, critic of </w:t>
-      </w:r>
-      <w:r>
-        <w:rPr>
-          <w:i/>
-          <w:lang w:val="en-GB"/>
-        </w:rPr>
-        <w:t>The New York Times</w:t>
-      </w:r>
-      <w:r>
-        <w:rPr>
-          <w:lang w:val="en-GB"/>
-        </w:rPr>
-        <w:t xml:space="preserve">, as ‘the briefest of broken </w:t>
-      </w:r>
-      <w:proofErr w:type="spellStart"/>
+        <w:t>—one rough, one tender—as love duets.</w:t>
+      </w:r>
+    </w:p>
+    <w:p>
+      <w:pPr>
+        <w:widowControl w:val="0"/>
+        <w:rPr>
+          <w:lang w:val="en-GB"/>
+        </w:rPr>
+      </w:pPr>
+    </w:p>
+    <w:p>
+      <w:pPr>
+        <w:widowControl w:val="0"/>
+        <w:rPr>
+          <w:lang w:val="en-GB"/>
+        </w:rPr>
+      </w:pPr>
+      <w:r>
+        <w:rPr>
+          <w:lang w:val="en-GB"/>
+        </w:rPr>
+        <w:t xml:space="preserve">There is another side of Balanchine’s modernism that has been little explored, probably because he dared to compose some works largely without identifiable dance steps. Their essential ‘subject’ is not dance, but atmosphere. They include </w:t>
+      </w:r>
+      <w:proofErr w:type="spellStart"/>
+      <w:r>
+        <w:rPr>
+          <w:i/>
+          <w:lang w:val="en-GB"/>
+        </w:rPr>
+        <w:t>Ivesiana</w:t>
+      </w:r>
+      <w:proofErr w:type="spellEnd"/>
+      <w:r>
+        <w:rPr>
+          <w:lang w:val="en-GB"/>
+        </w:rPr>
+        <w:t xml:space="preserve"> (1954, Charles Ives), with its mysterious female, held aloft, manipulated by four men without ever </w:t>
+      </w:r>
+      <w:r>
+        <w:rPr>
+          <w:lang w:val="en-GB"/>
+        </w:rPr>
+        <w:lastRenderedPageBreak/>
+        <w:t xml:space="preserve">touching the ground, and a final movement consisting solely of dancers walking across the stage on their knees in semi-darkness; </w:t>
+      </w:r>
+      <w:r>
+        <w:rPr>
+          <w:i/>
+          <w:lang w:val="en-GB"/>
+        </w:rPr>
+        <w:t xml:space="preserve">Gaspard de la </w:t>
+      </w:r>
+      <w:proofErr w:type="spellStart"/>
+      <w:r>
+        <w:rPr>
+          <w:i/>
+          <w:lang w:val="en-GB"/>
+        </w:rPr>
+        <w:t>Nuit</w:t>
+      </w:r>
+      <w:proofErr w:type="spellEnd"/>
+      <w:r>
+        <w:rPr>
+          <w:lang w:val="en-GB"/>
+        </w:rPr>
+        <w:t xml:space="preserve"> (</w:t>
+      </w:r>
+      <w:r>
+        <w:rPr>
+          <w:i/>
+          <w:lang w:val="en-GB"/>
+        </w:rPr>
+        <w:t>Gaspard of the Night</w:t>
+      </w:r>
+      <w:r>
+        <w:rPr>
+          <w:lang w:val="en-GB"/>
+        </w:rPr>
+        <w:t xml:space="preserve">, 1975; Ravel), featuring shadowy figures with murky lighting and mirrors; </w:t>
+      </w:r>
+      <w:r>
+        <w:rPr>
+          <w:i/>
+          <w:lang w:val="en-GB"/>
+        </w:rPr>
+        <w:t xml:space="preserve">Variations pour </w:t>
+      </w:r>
+      <w:proofErr w:type="spellStart"/>
+      <w:r>
+        <w:rPr>
+          <w:i/>
+          <w:lang w:val="en-GB"/>
+        </w:rPr>
+        <w:t>une</w:t>
+      </w:r>
+      <w:proofErr w:type="spellEnd"/>
+      <w:r>
+        <w:rPr>
+          <w:i/>
+          <w:lang w:val="en-GB"/>
+        </w:rPr>
+        <w:t xml:space="preserve"> Porte et un </w:t>
+      </w:r>
+      <w:proofErr w:type="spellStart"/>
+      <w:r>
+        <w:rPr>
+          <w:i/>
+          <w:lang w:val="en-GB"/>
+        </w:rPr>
+        <w:t>Soupir</w:t>
+      </w:r>
+      <w:proofErr w:type="spellEnd"/>
+      <w:r>
+        <w:rPr>
+          <w:lang w:val="en-GB"/>
+        </w:rPr>
+        <w:t xml:space="preserve"> (</w:t>
+      </w:r>
+      <w:r>
+        <w:rPr>
+          <w:i/>
+          <w:lang w:val="en-GB"/>
+        </w:rPr>
+        <w:t>Variations for a Door and a Sigh</w:t>
+      </w:r>
+      <w:r>
+        <w:rPr>
+          <w:lang w:val="en-GB"/>
+        </w:rPr>
+        <w:t xml:space="preserve">, 1974; ‘sonority’: Pierre Henry), in which a female ‘door’ devours a male ‘sigh’, to the bafflement of the audience; and </w:t>
+      </w:r>
+      <w:r>
+        <w:rPr>
+          <w:i/>
+          <w:lang w:val="en-GB"/>
+        </w:rPr>
+        <w:t>Opus 34</w:t>
+      </w:r>
+      <w:r>
+        <w:rPr>
+          <w:lang w:val="en-GB"/>
+        </w:rPr>
+        <w:t xml:space="preserve"> (</w:t>
+      </w:r>
+      <w:r>
+        <w:rPr>
+          <w:lang w:val="en-GB"/>
+        </w:rPr>
+        <w:t>1954</w:t>
+      </w:r>
+      <w:r>
+        <w:rPr>
+          <w:lang w:val="en-GB"/>
+        </w:rPr>
+        <w:t xml:space="preserve">, Schoenberg), a score played twice, with its simulation of an operating room with bloody bandages and bright lights focussed directly into the audience, momentarily blinding them. </w:t>
+      </w:r>
+    </w:p>
+    <w:p>
+      <w:pPr>
+        <w:widowControl w:val="0"/>
+        <w:rPr>
+          <w:lang w:val="en-GB"/>
+        </w:rPr>
+      </w:pPr>
+    </w:p>
+    <w:p>
+      <w:pPr>
+        <w:widowControl w:val="0"/>
+        <w:rPr>
+          <w:lang w:val="en-GB"/>
+        </w:rPr>
+      </w:pPr>
+      <w:r>
+        <w:rPr>
+          <w:lang w:val="en-GB"/>
+        </w:rPr>
+        <w:t xml:space="preserve">Although Balanchine will be best remembered for his radical works to challenging twentieth-century scores, it is essential to note that these made up just a fraction of his output. He was highly productive throughout his long life, and his range was astounding. He produced strictly classical work, technical display pieces, ballets that were romantic and emotional, dances to popular music, full-length classical story ballets with elaborate costumes and sets, dance miniatures and dramas. He also choreographed Broadway shows. What characterised them all, to a greater or lesser </w:t>
+      </w:r>
       <w:proofErr w:type="gramStart"/>
       <w:r>
         <w:rPr>
           <w:lang w:val="en-GB"/>
         </w:rPr>
-        <w:t>graspings</w:t>
-      </w:r>
-      <w:proofErr w:type="spellEnd"/>
-      <w:r>
-        <w:rPr>
-          <w:lang w:val="en-GB"/>
-        </w:rPr>
-        <w:t>. . . .</w:t>
+        <w:t>extent,</w:t>
       </w:r>
       <w:proofErr w:type="gramEnd"/>
       <w:r>
         <w:rPr>
           <w:lang w:val="en-GB"/>
         </w:rPr>
-        <w:t xml:space="preserve"> Balanchine shows us the body . . . as an assemblage of bones, muscles, and nerves’.</w:t>
-      </w:r>
-      <w:r>
-        <w:rPr>
-          <w:rStyle w:val="EndnoteReference"/>
-          <w:lang w:val="en-GB"/>
-        </w:rPr>
-        <w:endnoteReference w:id="3"/>
-      </w:r>
-    </w:p>
-    <w:p>
-      <w:pPr>
-        <w:widowControl w:val="0"/>
-        <w:rPr>
-          <w:lang w:val="en-GB"/>
-        </w:rPr>
-      </w:pPr>
-    </w:p>
-    <w:p>
-      <w:pPr>
-        <w:widowControl w:val="0"/>
-        <w:rPr>
-          <w:lang w:val="en-GB"/>
-        </w:rPr>
-      </w:pPr>
-      <w:r>
-        <w:rPr>
-          <w:lang w:val="en-GB"/>
-        </w:rPr>
-        <w:t xml:space="preserve">He achieved his most absolute statement of the reductive principal with </w:t>
-      </w:r>
-      <w:r>
-        <w:rPr>
-          <w:i/>
-          <w:lang w:val="en-GB"/>
-        </w:rPr>
-        <w:t xml:space="preserve">Movements for Piano and Orchestra </w:t>
-      </w:r>
-      <w:r>
-        <w:rPr>
-          <w:lang w:val="en-GB"/>
-        </w:rPr>
-        <w:t xml:space="preserve">(1963). To one of Stravinsky’s most ‘hermetic’, dissonant, ‘shattered’ scores, he set dense movement phrases which sometimes corresponded to sounds, sometimes to silence. His vocabulary was spare (and </w:t>
-      </w:r>
-      <w:proofErr w:type="spellStart"/>
-      <w:r>
-        <w:rPr>
-          <w:lang w:val="en-GB"/>
-        </w:rPr>
-        <w:t>unballetic</w:t>
-      </w:r>
-      <w:proofErr w:type="spellEnd"/>
-      <w:r>
-        <w:rPr>
-          <w:lang w:val="en-GB"/>
-        </w:rPr>
-        <w:t>)—crouches, stretches, splits on the ground and in the air upside down—but each fragment was so closely interlocked with the movements of the other dancers onstage and the movements which preceded and followed it that the choreography was perceived as supercharged kinetically. Stravinsky felt that the choreography enlarged his score; Balanchine believed he had never penetrated music more profoundly than with this ballet.</w:t>
-      </w:r>
-    </w:p>
-    <w:p>
-      <w:pPr>
-        <w:widowControl w:val="0"/>
-        <w:rPr>
-          <w:lang w:val="en-GB"/>
-        </w:rPr>
-      </w:pPr>
-    </w:p>
-    <w:p>
-      <w:pPr>
-        <w:widowControl w:val="0"/>
-        <w:rPr>
-          <w:lang w:val="en-GB"/>
-        </w:rPr>
-      </w:pPr>
-      <w:r>
-        <w:rPr>
-          <w:lang w:val="en-GB"/>
-        </w:rPr>
-        <w:t xml:space="preserve">A later work may be cited as a further illustration of Balanchine’s modernist approach. </w:t>
-      </w:r>
-      <w:r>
-        <w:rPr>
-          <w:i/>
-          <w:lang w:val="en-GB"/>
-        </w:rPr>
-        <w:t>Violin Concerto</w:t>
-      </w:r>
-      <w:r>
-        <w:rPr>
-          <w:lang w:val="en-GB"/>
-        </w:rPr>
-        <w:t xml:space="preserve"> (1972, later called </w:t>
-      </w:r>
-      <w:r>
-        <w:rPr>
-          <w:i/>
-          <w:lang w:val="en-GB"/>
-        </w:rPr>
-        <w:t>Stravinsky Violin Concerto</w:t>
-      </w:r>
-      <w:r>
-        <w:rPr>
-          <w:lang w:val="en-GB"/>
-        </w:rPr>
-        <w:t>) is one of the most bracing and intellectually satisfying of his mature ballets. In the closing movement, working with a greater number of dancers than in most of his earlier reductive works,</w:t>
-      </w:r>
+        <w:t xml:space="preserve"> was the aptness of their music and the integrity of their choreography.</w:t>
+      </w:r>
+    </w:p>
+    <w:p>
+      <w:pPr>
+        <w:widowControl w:val="0"/>
+        <w:rPr>
+          <w:lang w:val="en-GB"/>
+        </w:rPr>
+      </w:pPr>
+    </w:p>
+    <w:p>
+      <w:pPr>
+        <w:widowControl w:val="0"/>
+        <w:rPr>
+          <w:lang w:val="en-GB"/>
+        </w:rPr>
+      </w:pPr>
       <w:r>
         <w:rPr>
           <w:b/>
           <w:lang w:val="en-GB"/>
         </w:rPr>
+        <w:t>Legacy</w:t>
+      </w:r>
+    </w:p>
+    <w:p>
+      <w:pPr>
+        <w:widowControl w:val="0"/>
+        <w:rPr>
+          <w:lang w:val="en-GB"/>
+        </w:rPr>
+      </w:pPr>
+      <w:r>
+        <w:rPr>
+          <w:lang w:val="en-GB"/>
+        </w:rPr>
+        <w:t>Balanchine significantly altered the look of classical ballet by insisting on the primacy of choreography.</w:t>
+      </w:r>
+      <w:r>
+        <w:rPr>
+          <w:b/>
+          <w:lang w:val="en-GB"/>
+        </w:rPr>
         <w:t xml:space="preserve"> </w:t>
       </w:r>
       <w:r>
         <w:rPr>
           <w:lang w:val="en-GB"/>
         </w:rPr>
-        <w:t xml:space="preserve">there is an uncanny way he probes and reveals the complex score. His choreography both complements and confronts the music’s rhythmic layering with blocks of dancers, in small repetitive motions, delineating several count systems occurring simultaneously. In this regard, it is Balanchine’s most densely textured work. But unlike some of the others in this vein, the ballet also has emotional implications; critics have referred to the two central movements, the spellbinding pas de </w:t>
-      </w:r>
-      <w:proofErr w:type="spellStart"/>
-      <w:r>
-        <w:rPr>
-          <w:lang w:val="en-GB"/>
-        </w:rPr>
-        <w:t>deux</w:t>
-      </w:r>
-      <w:proofErr w:type="spellEnd"/>
-      <w:r>
-        <w:rPr>
-          <w:lang w:val="en-GB"/>
-        </w:rPr>
-        <w:t>—one rough, one tender—as love duets.</w:t>
-      </w:r>
-    </w:p>
-    <w:p>
-      <w:pPr>
-        <w:widowControl w:val="0"/>
-        <w:rPr>
-          <w:lang w:val="en-GB"/>
-        </w:rPr>
-      </w:pPr>
-    </w:p>
-    <w:p>
-      <w:pPr>
-        <w:widowControl w:val="0"/>
-        <w:rPr>
-          <w:lang w:val="en-GB"/>
-        </w:rPr>
-      </w:pPr>
-      <w:r>
-        <w:rPr>
-          <w:lang w:val="en-GB"/>
-        </w:rPr>
-        <w:t xml:space="preserve">There is another side of Balanchine’s modernism that has been little explored, probably because he dared to compose some works largely without identifiable dance steps. Their essential ‘subject’ is not dance, but atmosphere. They include </w:t>
-      </w:r>
-      <w:proofErr w:type="spellStart"/>
-      <w:r>
-        <w:rPr>
-          <w:i/>
-          <w:lang w:val="en-GB"/>
-        </w:rPr>
-        <w:t>Ivesiana</w:t>
-      </w:r>
-      <w:proofErr w:type="spellEnd"/>
-      <w:r>
-        <w:rPr>
-          <w:lang w:val="en-GB"/>
-        </w:rPr>
-        <w:t xml:space="preserve"> (1954, Charles </w:t>
-      </w:r>
-      <w:r>
-        <w:rPr>
-          <w:lang w:val="en-GB"/>
-        </w:rPr>
-        <w:lastRenderedPageBreak/>
-        <w:t xml:space="preserve">Ives), with its mysterious female, held aloft, manipulated by four men without ever touching the ground, and a final movement consisting solely of dancers walking across the stage on their knees in semi-darkness; </w:t>
-      </w:r>
-      <w:proofErr w:type="spellStart"/>
-      <w:r>
-        <w:rPr>
-          <w:i/>
-          <w:lang w:val="en-GB"/>
-        </w:rPr>
-        <w:t>Gaspard</w:t>
-      </w:r>
-      <w:proofErr w:type="spellEnd"/>
-      <w:r>
-        <w:rPr>
-          <w:i/>
-          <w:lang w:val="en-GB"/>
-        </w:rPr>
-        <w:t xml:space="preserve"> de la </w:t>
-      </w:r>
-      <w:proofErr w:type="spellStart"/>
-      <w:r>
-        <w:rPr>
-          <w:i/>
-          <w:lang w:val="en-GB"/>
-        </w:rPr>
-        <w:t>Nuit</w:t>
-      </w:r>
-      <w:proofErr w:type="spellEnd"/>
-      <w:r>
-        <w:rPr>
-          <w:lang w:val="en-GB"/>
-        </w:rPr>
-        <w:t xml:space="preserve"> (</w:t>
-      </w:r>
-      <w:proofErr w:type="spellStart"/>
-      <w:r>
-        <w:rPr>
-          <w:i/>
-          <w:lang w:val="en-GB"/>
-        </w:rPr>
-        <w:t>Gaspard</w:t>
-      </w:r>
-      <w:proofErr w:type="spellEnd"/>
-      <w:r>
-        <w:rPr>
-          <w:i/>
-          <w:lang w:val="en-GB"/>
-        </w:rPr>
-        <w:t xml:space="preserve"> of the Night</w:t>
-      </w:r>
-      <w:r>
-        <w:rPr>
-          <w:lang w:val="en-GB"/>
-        </w:rPr>
-        <w:t xml:space="preserve">, 1975; Ravel), featuring shadowy figures with murky lighting and mirrors; </w:t>
-      </w:r>
-      <w:r>
-        <w:rPr>
-          <w:i/>
-          <w:lang w:val="en-GB"/>
-        </w:rPr>
-        <w:t xml:space="preserve">Variations pour </w:t>
-      </w:r>
-      <w:proofErr w:type="spellStart"/>
-      <w:r>
-        <w:rPr>
-          <w:i/>
-          <w:lang w:val="en-GB"/>
-        </w:rPr>
-        <w:t>une</w:t>
-      </w:r>
-      <w:proofErr w:type="spellEnd"/>
-      <w:r>
-        <w:rPr>
-          <w:i/>
-          <w:lang w:val="en-GB"/>
-        </w:rPr>
-        <w:t xml:space="preserve"> Porte et un </w:t>
-      </w:r>
-      <w:proofErr w:type="spellStart"/>
-      <w:r>
-        <w:rPr>
-          <w:i/>
-          <w:lang w:val="en-GB"/>
-        </w:rPr>
-        <w:t>Soupir</w:t>
-      </w:r>
-      <w:proofErr w:type="spellEnd"/>
-      <w:r>
-        <w:rPr>
-          <w:lang w:val="en-GB"/>
-        </w:rPr>
-        <w:t xml:space="preserve"> (</w:t>
-      </w:r>
-      <w:r>
-        <w:rPr>
-          <w:i/>
-          <w:lang w:val="en-GB"/>
-        </w:rPr>
-        <w:t>Variations for a Door and a Sigh</w:t>
-      </w:r>
-      <w:r>
-        <w:rPr>
-          <w:lang w:val="en-GB"/>
-        </w:rPr>
-        <w:t xml:space="preserve">, 1974; ‘sonority’: Pierre Henry), in which a female ‘door’ devours a male ‘sigh’, to the bafflement of the audience; and </w:t>
-      </w:r>
-      <w:r>
-        <w:rPr>
-          <w:i/>
-          <w:lang w:val="en-GB"/>
-        </w:rPr>
-        <w:t>Opus 34</w:t>
-      </w:r>
-      <w:r>
-        <w:rPr>
-          <w:lang w:val="en-GB"/>
-        </w:rPr>
-        <w:t xml:space="preserve"> (</w:t>
-      </w:r>
-      <w:r>
-        <w:rPr>
-          <w:lang w:val="en-GB"/>
-        </w:rPr>
-        <w:t>1954</w:t>
-      </w:r>
-      <w:r>
-        <w:rPr>
-          <w:lang w:val="en-GB"/>
-        </w:rPr>
-        <w:t xml:space="preserve">, Schoenberg), a score played twice, with its simulation of an operating room with bloody bandages and bright lights focussed directly into the audience, momentarily blinding them. </w:t>
-      </w:r>
-    </w:p>
-    <w:p>
-      <w:pPr>
-        <w:widowControl w:val="0"/>
-        <w:rPr>
-          <w:lang w:val="en-GB"/>
-        </w:rPr>
-      </w:pPr>
-    </w:p>
-    <w:p>
-      <w:pPr>
-        <w:widowControl w:val="0"/>
-        <w:rPr>
-          <w:lang w:val="en-GB"/>
-        </w:rPr>
-      </w:pPr>
-      <w:r>
-        <w:rPr>
-          <w:lang w:val="en-GB"/>
-        </w:rPr>
-        <w:t>Although Balanchine will be best remembered for his radical works to challenging twentieth-century scores, it is essential to note that these made up just a fraction of his output. He was highly productive throughout his long life, and his range was astounding. He produced strictly classical work, technical display pieces, ballets that were romantic and emotional, dances to popular music, full-length classical story ballets with elaborate costumes and sets, dance miniatures and dramas. He also choreographed Broadway shows. What characterised them all, to a greater or lesser extent, was the aptness of their music and the integrity of their choreography.</w:t>
+        <w:t xml:space="preserve">He extended the 400-year-old language of academic dance by heightening, streamlining and even inverting its fundamental elements. This, together with tours by the New York City Ballet in the United States and abroad and national telecasts of his work beginning in the 1970s, had a major impact on the growth of dance in America. At first, his style seemed particularly suited to the energy and speed of the dancers he trained, but </w:t>
+      </w:r>
+      <w:proofErr w:type="gramStart"/>
+      <w:r>
+        <w:rPr>
+          <w:lang w:val="en-GB"/>
+        </w:rPr>
+        <w:t>his ballets are now performed by all the major classical ballet companies throughout the world</w:t>
+      </w:r>
+      <w:proofErr w:type="gramEnd"/>
+      <w:r>
+        <w:rPr>
+          <w:lang w:val="en-GB"/>
+        </w:rPr>
+        <w:t>.</w:t>
       </w:r>
     </w:p>
     <w:p>
@@ -1520,125 +1649,82 @@
           <w:b/>
           <w:lang w:val="en-GB"/>
         </w:rPr>
-        <w:t>Legacy</w:t>
-      </w:r>
-    </w:p>
-    <w:p>
-      <w:pPr>
-        <w:widowControl w:val="0"/>
-        <w:rPr>
-          <w:lang w:val="en-GB"/>
-        </w:rPr>
-      </w:pPr>
-      <w:r>
-        <w:rPr>
-          <w:lang w:val="en-GB"/>
-        </w:rPr>
-        <w:t>Balanchine significantly altered the look of classical ballet by insisting on the primacy of choreography.</w:t>
-      </w:r>
-      <w:r>
-        <w:rPr>
-          <w:b/>
-          <w:lang w:val="en-GB"/>
-        </w:rPr>
+        <w:t>References and Further Reading</w:t>
+      </w:r>
+    </w:p>
+    <w:p>
+      <w:pPr>
+        <w:widowControl w:val="0"/>
+        <w:rPr>
+          <w:lang w:val="en-GB"/>
+        </w:rPr>
+      </w:pPr>
+      <w:r>
+        <w:rPr>
+          <w:i/>
+          <w:lang w:val="en-GB"/>
+        </w:rPr>
+        <w:t>The Balanchine Catalogue</w:t>
+      </w:r>
+      <w:r>
+        <w:rPr>
+          <w:lang w:val="en-GB"/>
+        </w:rPr>
+        <w:t xml:space="preserve"> (2007) New York: The George Balanchine Foundation.  </w:t>
+      </w:r>
+      <w:proofErr w:type="gramStart"/>
+      <w:r>
+        <w:rPr>
+          <w:lang w:val="en-GB"/>
+        </w:rPr>
+        <w:t>(</w:t>
+      </w:r>
+      <w:r>
+        <w:rPr>
+          <w:i/>
+          <w:lang w:val="en-GB"/>
+        </w:rPr>
+        <w:t xml:space="preserve">Catalogue </w:t>
+      </w:r>
+      <w:proofErr w:type="spellStart"/>
+      <w:r>
+        <w:rPr>
+          <w:i/>
+          <w:lang w:val="en-GB"/>
+        </w:rPr>
+        <w:t>raisonné</w:t>
+      </w:r>
+      <w:proofErr w:type="spellEnd"/>
+      <w:r>
+        <w:rPr>
+          <w:lang w:val="en-GB"/>
+        </w:rPr>
+        <w:t xml:space="preserve"> containing first-performance details, notes and information on revisions, </w:t>
+      </w:r>
+      <w:proofErr w:type="spellStart"/>
+      <w:r>
+        <w:rPr>
+          <w:lang w:val="en-GB"/>
+        </w:rPr>
+        <w:t>stagings</w:t>
+      </w:r>
+      <w:proofErr w:type="spellEnd"/>
+      <w:r>
+        <w:rPr>
+          <w:lang w:val="en-GB"/>
+        </w:rPr>
+        <w:t xml:space="preserve"> and television broadcasts of Balanchine’s known output, more than 400 works</w:t>
+      </w:r>
+      <w:r>
+        <w:rPr>
+          <w:lang w:val="en-GB"/>
+        </w:rPr>
+        <w:t>)</w:t>
+      </w:r>
+      <w:r>
         <w:t xml:space="preserve"> </w:t>
       </w:r>
-      <w:r>
-        <w:rPr>
-          <w:lang w:val="en-GB"/>
-        </w:rPr>
-        <w:t>He extended the 400-year-old language of academic dance by heightening, streamlining and even inverting its fundamental elements. This, together with tours by the New York City Ballet in the United States and abroad and national telecasts of his work beginning in the 1970s, had a major impact on the growth of dance in America. At first, his style seemed particularly suited to the energy and speed of the dancers he trained, but his ballets are now performed by all the major classical ballet companies throughout the world.</w:t>
-      </w:r>
-    </w:p>
-    <w:p>
-      <w:pPr>
-        <w:widowControl w:val="0"/>
-        <w:rPr>
-          <w:lang w:val="en-GB"/>
-        </w:rPr>
-      </w:pPr>
-    </w:p>
-    <w:p>
-      <w:pPr>
-        <w:widowControl w:val="0"/>
-        <w:rPr>
-          <w:lang w:val="en-GB"/>
-        </w:rPr>
-      </w:pPr>
-      <w:r>
-        <w:rPr>
-          <w:b/>
-          <w:lang w:val="en-GB"/>
-        </w:rPr>
-        <w:t>References and Further Reading</w:t>
-      </w:r>
-    </w:p>
-    <w:p>
-      <w:pPr>
-        <w:widowControl w:val="0"/>
-        <w:rPr>
-          <w:lang w:val="en-GB"/>
-        </w:rPr>
-      </w:pPr>
-      <w:r>
-        <w:rPr>
-          <w:i/>
-          <w:lang w:val="en-GB"/>
-        </w:rPr>
-        <w:t>The Balanchine Catalogue</w:t>
-      </w:r>
-      <w:r>
-        <w:rPr>
-          <w:lang w:val="en-GB"/>
-        </w:rPr>
-        <w:t xml:space="preserve"> (2007) New York: The George Balanchine Foundation.  (</w:t>
-      </w:r>
-      <w:r>
-        <w:rPr>
-          <w:i/>
-          <w:lang w:val="en-GB"/>
-        </w:rPr>
-        <w:t xml:space="preserve">Catalogue </w:t>
-      </w:r>
-      <w:proofErr w:type="spellStart"/>
-      <w:r>
-        <w:rPr>
-          <w:i/>
-          <w:lang w:val="en-GB"/>
-        </w:rPr>
-        <w:t>raisonné</w:t>
-      </w:r>
-      <w:proofErr w:type="spellEnd"/>
-      <w:r>
-        <w:rPr>
-          <w:lang w:val="en-GB"/>
-        </w:rPr>
-        <w:t xml:space="preserve"> containing first-performance details, notes and information on revisions, </w:t>
-      </w:r>
-      <w:proofErr w:type="spellStart"/>
-      <w:r>
-        <w:rPr>
-          <w:lang w:val="en-GB"/>
-        </w:rPr>
-        <w:t>stagings</w:t>
-      </w:r>
-      <w:proofErr w:type="spellEnd"/>
-      <w:r>
-        <w:rPr>
-          <w:lang w:val="en-GB"/>
-        </w:rPr>
-        <w:t xml:space="preserve"> and television broadcasts of Balanchine’s known output, more than 400 works</w:t>
-      </w:r>
-      <w:r>
-        <w:rPr>
-          <w:lang w:val="en-GB"/>
-        </w:rPr>
-        <w:t>)</w:t>
-      </w:r>
-      <w:r>
-        <w:t xml:space="preserve"> </w:t>
-      </w:r>
-      <w:hyperlink r:id="rId6" w:history="1">
+      <w:hyperlink r:id="rId7" w:history="1">
         <w:r>
           <w:rPr>
             <w:rStyle w:val="WPHyperlink"/>
@@ -1654,6 +1740,7 @@
         </w:rPr>
         <w:t>.</w:t>
       </w:r>
+      <w:proofErr w:type="gramEnd"/>
       <w:r>
         <w:rPr>
           <w:lang w:val="en-GB"/>
@@ -1736,7 +1823,21 @@
         <w:rPr>
           <w:lang w:val="en-GB"/>
         </w:rPr>
-        <w:t>(2003), Windsor, CT: Tide-Mark.  (Profusely illustrated essays on various Balanchine ballets written both by noted dance writers and dancers who worked with Balanchine.)</w:t>
+        <w:t xml:space="preserve">(2003), Windsor, CT: </w:t>
+      </w:r>
+      <w:proofErr w:type="gramStart"/>
+      <w:r>
+        <w:rPr>
+          <w:lang w:val="en-GB"/>
+        </w:rPr>
+        <w:t>Tide-Mark</w:t>
+      </w:r>
+      <w:proofErr w:type="gramEnd"/>
+      <w:r>
+        <w:rPr>
+          <w:lang w:val="en-GB"/>
+        </w:rPr>
+        <w:t>.  (Profusely illustrated essays on various Balanchine ballets written both by noted dance writers and dancers who worked with Balanchine.)</w:t>
       </w:r>
     </w:p>
     <w:p>
@@ -1794,28 +1895,34 @@
         <w:rPr>
           <w:lang w:val="en-GB"/>
         </w:rPr>
+        <w:t>Duberman</w:t>
+      </w:r>
+      <w:proofErr w:type="spellEnd"/>
+      <w:r>
+        <w:rPr>
+          <w:lang w:val="en-GB"/>
+        </w:rPr>
+        <w:t xml:space="preserve">, M. (2007) </w:t>
+      </w:r>
+      <w:r>
+        <w:rPr>
+          <w:i/>
+          <w:lang w:val="en-GB"/>
+        </w:rPr>
+        <w:t>The Worlds of Lincoln Kirstein</w:t>
+      </w:r>
+      <w:r>
+        <w:rPr>
+          <w:lang w:val="en-GB"/>
+        </w:rPr>
+        <w:t xml:space="preserve">, New York: Knopf. (Biography of </w:t>
+      </w:r>
+      <w:r>
+        <w:rPr>
+          <w:lang w:val="en-GB"/>
+        </w:rPr>
         <w:lastRenderedPageBreak/>
-        <w:t>Duberman</w:t>
-      </w:r>
-      <w:proofErr w:type="spellEnd"/>
-      <w:r>
-        <w:rPr>
-          <w:lang w:val="en-GB"/>
-        </w:rPr>
-        <w:t xml:space="preserve">, M. (2007) </w:t>
-      </w:r>
-      <w:r>
-        <w:rPr>
-          <w:i/>
-          <w:lang w:val="en-GB"/>
-        </w:rPr>
-        <w:t>The Worlds of Lincoln Kirstein</w:t>
-      </w:r>
-      <w:r>
-        <w:rPr>
-          <w:lang w:val="en-GB"/>
-        </w:rPr>
-        <w:t xml:space="preserve">, New York: Knopf. (Biography of the </w:t>
+        <w:t xml:space="preserve">the </w:t>
       </w:r>
       <w:proofErr w:type="spellStart"/>
       <w:r>
@@ -2032,7 +2139,21 @@
         <w:rPr>
           <w:lang w:val="en-GB"/>
         </w:rPr>
-        <w:t>, New York: HarperCollins, Atlas Books, ‘Eminent Lives’.  (A concise biography by a former New York City Ballet board member who had a great deal of personal interaction with Balanchine.  Includes ‘Mr. B Talks About Ballet’, a lengthy essay by Balanchine on his approach to dance)</w:t>
+        <w:t>, New York: HarperCollins, Atlas Books, ‘Eminent Lives’.  (A concise biography by a former New York City Ballet board member who had a great deal of personal interaction with Balanchine.  Includes ‘</w:t>
+      </w:r>
+      <w:proofErr w:type="spellStart"/>
+      <w:r>
+        <w:rPr>
+          <w:lang w:val="en-GB"/>
+        </w:rPr>
+        <w:t>Mr.</w:t>
+      </w:r>
+      <w:proofErr w:type="spellEnd"/>
+      <w:r>
+        <w:rPr>
+          <w:lang w:val="en-GB"/>
+        </w:rPr>
+        <w:t xml:space="preserve"> B Talks About Ballet’, a lengthy essay by Balanchine on his approach to dance)</w:t>
       </w:r>
     </w:p>
     <w:p>
@@ -2354,21 +2475,27 @@
         <w:rPr>
           <w:lang w:val="en-GB"/>
         </w:rPr>
+        <w:t xml:space="preserve">Taper, B. (1996) </w:t>
+      </w:r>
+      <w:r>
+        <w:rPr>
+          <w:i/>
+          <w:lang w:val="en-GB"/>
+        </w:rPr>
+        <w:t>Balanchine: A Biography, With a New Epilogue</w:t>
+      </w:r>
+      <w:r>
+        <w:rPr>
+          <w:lang w:val="en-GB"/>
+        </w:rPr>
+        <w:t xml:space="preserve">, Berkeley, Los Angeles </w:t>
+      </w:r>
+      <w:r>
+        <w:rPr>
+          <w:lang w:val="en-GB"/>
+        </w:rPr>
         <w:lastRenderedPageBreak/>
-        <w:t xml:space="preserve">Taper, B. (1996) </w:t>
-      </w:r>
-      <w:r>
-        <w:rPr>
-          <w:i/>
-          <w:lang w:val="en-GB"/>
-        </w:rPr>
-        <w:t>Balanchine: A Biography, With a New Epilogue</w:t>
-      </w:r>
-      <w:r>
-        <w:rPr>
-          <w:lang w:val="en-GB"/>
-        </w:rPr>
-        <w:t xml:space="preserve">, Berkeley, Los Angeles and London: University of California Press.  (Originally published in 1984 and twice updated, this remains the standard biography.) </w:t>
+        <w:t xml:space="preserve">and London: University of California Press.  (Originally published in 1984 and twice updated, this remains the standard biography.) </w:t>
       </w:r>
     </w:p>
     <w:p>
@@ -2484,7 +2611,7 @@
         </w:rPr>
         <w:t>Trust (</w:t>
       </w:r>
-      <w:hyperlink r:id="rId7" w:history="1">
+      <w:hyperlink r:id="rId8" w:history="1">
         <w:r>
           <w:rPr>
             <w:szCs w:val="24"/>
@@ -3681,7 +3808,23 @@
           <w:i/>
           <w:lang w:val="en-GB"/>
         </w:rPr>
-        <w:t>Dancing for Mr. B—Six Balanchine Ballerinas</w:t>
+        <w:t xml:space="preserve">Dancing for </w:t>
+      </w:r>
+      <w:proofErr w:type="spellStart"/>
+      <w:r>
+        <w:rPr>
+          <w:i/>
+          <w:lang w:val="en-GB"/>
+        </w:rPr>
+        <w:t>Mr.</w:t>
+      </w:r>
+      <w:proofErr w:type="spellEnd"/>
+      <w:r>
+        <w:rPr>
+          <w:i/>
+          <w:lang w:val="en-GB"/>
+        </w:rPr>
+        <w:t xml:space="preserve"> B—Six Balanchine Ballerinas</w:t>
       </w:r>
       <w:r>
         <w:rPr>
@@ -3793,7 +3936,6 @@
           <w:i/>
           <w:lang w:val="en-GB"/>
         </w:rPr>
-        <w:lastRenderedPageBreak/>
         <w:t>George Balanchine’s The Nutcracker</w:t>
       </w:r>
       <w:r>
@@ -3868,6 +4010,7 @@
         </w:rPr>
         <w:t xml:space="preserve"> (2006) Video Artists International (VAI). </w:t>
       </w:r>
+      <w:proofErr w:type="gramStart"/>
       <w:r>
         <w:rPr>
           <w:lang w:val="en-GB"/>
@@ -3924,33 +4067,31 @@
         </w:rPr>
         <w:t xml:space="preserve"> </w:t>
       </w:r>
-      <w:proofErr w:type="gramStart"/>
-      <w:r>
-        <w:rPr>
-          <w:i/>
-          <w:lang w:val="en-GB"/>
-        </w:rPr>
-        <w:t>Filling</w:t>
+      <w:r>
+        <w:rPr>
+          <w:i/>
+          <w:lang w:val="en-GB"/>
+        </w:rPr>
+        <w:t xml:space="preserve">Filling Station </w:t>
+      </w:r>
+      <w:r>
+        <w:rPr>
+          <w:lang w:val="en-GB"/>
+        </w:rPr>
+        <w:t xml:space="preserve">by </w:t>
+      </w:r>
+      <w:r>
+        <w:rPr>
+          <w:lang w:val="en-GB"/>
+        </w:rPr>
+        <w:t>Lew Christensen).</w:t>
       </w:r>
       <w:proofErr w:type="gramEnd"/>
       <w:r>
         <w:rPr>
-          <w:i/>
-          <w:lang w:val="en-GB"/>
-        </w:rPr>
-        <w:t xml:space="preserve"> Station </w:t>
-      </w:r>
-      <w:r>
-        <w:rPr>
-          <w:lang w:val="en-GB"/>
-        </w:rPr>
-        <w:t xml:space="preserve">by </w:t>
-      </w:r>
-      <w:r>
-        <w:rPr>
-          <w:lang w:val="en-GB"/>
-        </w:rPr>
-        <w:t xml:space="preserve">Lew Christensen). </w:t>
+          <w:lang w:val="en-GB"/>
+        </w:rPr>
+        <w:t xml:space="preserve"> </w:t>
       </w:r>
     </w:p>
     <w:p>
@@ -3999,6 +4140,7 @@
           <w:lang w:val="en-GB"/>
         </w:rPr>
       </w:pPr>
+      <w:proofErr w:type="gramStart"/>
       <w:r>
         <w:rPr>
           <w:lang w:val="en-GB"/>
@@ -4016,7 +4158,14 @@
         <w:rPr>
           <w:lang w:val="en-GB"/>
         </w:rPr>
-        <w:t xml:space="preserve">, The George Balanchine Foundation. (An analysis of Balanchine’s treatment of selections from Stravinsky scores. Includes excerpts from </w:t>
+        <w:t>, The George Balanchine Foundation.</w:t>
+      </w:r>
+      <w:proofErr w:type="gramEnd"/>
+      <w:r>
+        <w:rPr>
+          <w:lang w:val="en-GB"/>
+        </w:rPr>
+        <w:t xml:space="preserve"> (An analysis of Balanchine’s treatment of selections from Stravinsky scores. Includes excerpts from </w:t>
       </w:r>
       <w:proofErr w:type="spellStart"/>
       <w:r>
@@ -4246,7 +4395,23 @@
           <w:i/>
           <w:lang w:val="en-GB"/>
         </w:rPr>
-        <w:t>Man Who Dances: Edward Villella</w:t>
+        <w:t xml:space="preserve">Man </w:t>
+      </w:r>
+      <w:proofErr w:type="gramStart"/>
+      <w:r>
+        <w:rPr>
+          <w:i/>
+          <w:lang w:val="en-GB"/>
+        </w:rPr>
+        <w:t>Who</w:t>
+      </w:r>
+      <w:proofErr w:type="gramEnd"/>
+      <w:r>
+        <w:rPr>
+          <w:i/>
+          <w:lang w:val="en-GB"/>
+        </w:rPr>
+        <w:t xml:space="preserve"> Dances: Edward Villella</w:t>
       </w:r>
       <w:r>
         <w:rPr>
@@ -4805,6 +4970,7 @@
           <w:lang w:val="en-GB"/>
         </w:rPr>
       </w:pPr>
+      <w:proofErr w:type="gramStart"/>
       <w:r>
         <w:rPr>
           <w:i/>
@@ -4825,7 +4991,14 @@
         <w:rPr>
           <w:lang w:val="en-GB"/>
         </w:rPr>
-        <w:t xml:space="preserve"> (1995) Nonesuch Records.  </w:t>
+        <w:t xml:space="preserve"> (1995) Nonesuch Records.</w:t>
+      </w:r>
+      <w:proofErr w:type="gramEnd"/>
+      <w:r>
+        <w:rPr>
+          <w:lang w:val="en-GB"/>
+        </w:rPr>
+        <w:t xml:space="preserve">  </w:t>
       </w:r>
       <w:r>
         <w:rPr>
@@ -5357,6 +5530,7 @@
           <w:b/>
           <w:lang w:val="en-GB"/>
         </w:rPr>
+        <w:lastRenderedPageBreak/>
         <w:t>Photographs</w:t>
       </w:r>
     </w:p>
@@ -5415,7 +5589,6 @@
           <w:lang w:val="en-GB"/>
         </w:rPr>
       </w:pPr>
-      <w:bookmarkStart w:id="0" w:name="_GoBack"/>
       <w:r>
         <w:rPr>
           <w:i/>
@@ -5425,7 +5598,6 @@
         <w:t>Violin Concerto</w:t>
       </w:r>
     </w:p>
-    <w:bookmarkEnd w:id="0"/>
     <w:p>
       <w:pPr>
         <w:tabs>
@@ -5654,7 +5826,7 @@
           <w:szCs w:val="24"/>
         </w:rPr>
       </w:pPr>
-      <w:hyperlink r:id="rId8" w:history="1">
+      <w:hyperlink r:id="rId9" w:history="1">
         <w:r>
           <w:rPr>
             <w:szCs w:val="24"/>
@@ -5827,7 +5999,7 @@
 </file>
 
 <file path=word/endnotes.xml><?xml version="1.0" encoding="utf-8"?>
-<w:endnotes xmlns:ve="http://schemas.openxmlformats.org/markup-compatibility/2006" xmlns:o="urn:schemas-microsoft-com:office:office" xmlns:r="http://schemas.openxmlformats.org/officeDocument/2006/relationships" xmlns:m="http://schemas.openxmlformats.org/officeDocument/2006/math" xmlns:v="urn:schemas-microsoft-com:vml" xmlns:wp="http://schemas.openxmlformats.org/drawingml/2006/wordprocessingDrawing" xmlns:w10="urn:schemas-microsoft-com:office:word" xmlns:w="http://schemas.openxmlformats.org/wordprocessingml/2006/main" xmlns:wne="http://schemas.microsoft.com/office/word/2006/wordml">
+<w:endnotes xmlns:wpc="http://schemas.microsoft.com/office/word/2010/wordprocessingCanvas" xmlns:mo="http://schemas.microsoft.com/office/mac/office/2008/main" xmlns:mc="http://schemas.openxmlformats.org/markup-compatibility/2006" xmlns:mv="urn:schemas-microsoft-com:mac:vml" xmlns:o="urn:schemas-microsoft-com:office:office" xmlns:r="http://schemas.openxmlformats.org/officeDocument/2006/relationships" xmlns:m="http://schemas.openxmlformats.org/officeDocument/2006/math" xmlns:v="urn:schemas-microsoft-com:vml" xmlns:wp14="http://schemas.microsoft.com/office/word/2010/wordprocessingDrawing" xmlns:wp="http://schemas.openxmlformats.org/drawingml/2006/wordprocessingDrawing" xmlns:w10="urn:schemas-microsoft-com:office:word" xmlns:w="http://schemas.openxmlformats.org/wordprocessingml/2006/main" xmlns:w14="http://schemas.microsoft.com/office/word/2010/wordml" xmlns:wpg="http://schemas.microsoft.com/office/word/2010/wordprocessingGroup" xmlns:wpi="http://schemas.microsoft.com/office/word/2010/wordprocessingInk" xmlns:wne="http://schemas.microsoft.com/office/word/2006/wordml" xmlns:wps="http://schemas.microsoft.com/office/word/2010/wordprocessingShape" mc:Ignorable="w14 wp14">
   <w:endnote w:type="separator" w:id="-1">
     <w:p>
       <w:r>
@@ -5920,7 +6092,15 @@
         <w:t>Repertory in Review: 40 Years of the New York City Ballet</w:t>
       </w:r>
       <w:r>
-        <w:t>, New York: Dial Press, 1977: 182-83.</w:t>
+        <w:t xml:space="preserve">, </w:t>
+      </w:r>
+      <w:proofErr w:type="gramStart"/>
+      <w:r>
+        <w:t>New</w:t>
+      </w:r>
+      <w:proofErr w:type="gramEnd"/>
+      <w:r>
+        <w:t xml:space="preserve"> York: Dial Press, 1977: 182-83.</w:t>
       </w:r>
     </w:p>
   </w:endnote>
@@ -5965,7 +6145,7 @@
 </file>
 
 <file path=word/footnotes.xml><?xml version="1.0" encoding="utf-8"?>
-<w:footnotes xmlns:ve="http://schemas.openxmlformats.org/markup-compatibility/2006" xmlns:o="urn:schemas-microsoft-com:office:office" xmlns:r="http://schemas.openxmlformats.org/officeDocument/2006/relationships" xmlns:m="http://schemas.openxmlformats.org/officeDocument/2006/math" xmlns:v="urn:schemas-microsoft-com:vml" xmlns:wp="http://schemas.openxmlformats.org/drawingml/2006/wordprocessingDrawing" xmlns:w10="urn:schemas-microsoft-com:office:word" xmlns:w="http://schemas.openxmlformats.org/wordprocessingml/2006/main" xmlns:wne="http://schemas.microsoft.com/office/word/2006/wordml">
+<w:footnotes xmlns:wpc="http://schemas.microsoft.com/office/word/2010/wordprocessingCanvas" xmlns:mo="http://schemas.microsoft.com/office/mac/office/2008/main" xmlns:mc="http://schemas.openxmlformats.org/markup-compatibility/2006" xmlns:mv="urn:schemas-microsoft-com:mac:vml" xmlns:o="urn:schemas-microsoft-com:office:office" xmlns:r="http://schemas.openxmlformats.org/officeDocument/2006/relationships" xmlns:m="http://schemas.openxmlformats.org/officeDocument/2006/math" xmlns:v="urn:schemas-microsoft-com:vml" xmlns:wp14="http://schemas.microsoft.com/office/word/2010/wordprocessingDrawing" xmlns:wp="http://schemas.openxmlformats.org/drawingml/2006/wordprocessingDrawing" xmlns:w10="urn:schemas-microsoft-com:office:word" xmlns:w="http://schemas.openxmlformats.org/wordprocessingml/2006/main" xmlns:w14="http://schemas.microsoft.com/office/word/2010/wordml" xmlns:wpg="http://schemas.microsoft.com/office/word/2010/wordprocessingGroup" xmlns:wpi="http://schemas.microsoft.com/office/word/2010/wordprocessingInk" xmlns:wne="http://schemas.microsoft.com/office/word/2006/wordml" xmlns:wps="http://schemas.microsoft.com/office/word/2010/wordprocessingShape" mc:Ignorable="w14 wp14">
   <w:footnote w:type="separator" w:id="-1">
     <w:p>
       <w:r>
@@ -5984,7 +6164,7 @@
 </file>
 
 <file path=word/styles.xml><?xml version="1.0" encoding="utf-8"?>
-<w:styles xmlns:r="http://schemas.openxmlformats.org/officeDocument/2006/relationships" xmlns:w="http://schemas.openxmlformats.org/wordprocessingml/2006/main">
+<w:styles xmlns:mc="http://schemas.openxmlformats.org/markup-compatibility/2006" xmlns:r="http://schemas.openxmlformats.org/officeDocument/2006/relationships" xmlns:w="http://schemas.openxmlformats.org/wordprocessingml/2006/main" xmlns:w14="http://schemas.microsoft.com/office/word/2010/wordml" mc:Ignorable="w14">
   <w:docDefaults>
     <w:rPrDefault>
       <w:rPr>
@@ -5996,7 +6176,7 @@
     </w:rPrDefault>
     <w:pPrDefault/>
   </w:docDefaults>
-  <w:latentStyles w:defLockedState="0" w:defUIPriority="99" w:defSemiHidden="1" w:defUnhideWhenUsed="1" w:defQFormat="0" w:count="267">
+  <w:latentStyles w:defLockedState="0" w:defUIPriority="99" w:defSemiHidden="1" w:defUnhideWhenUsed="1" w:defQFormat="0" w:count="276">
     <w:lsdException w:name="Normal" w:locked="1" w:semiHidden="0" w:uiPriority="0" w:unhideWhenUsed="0" w:qFormat="1"/>
     <w:lsdException w:name="heading 1" w:locked="1" w:semiHidden="0" w:uiPriority="0" w:unhideWhenUsed="0" w:qFormat="1"/>
     <w:lsdException w:name="heading 2" w:locked="1" w:uiPriority="0" w:qFormat="1"/>
@@ -6155,7 +6335,6 @@
     <w:uiPriority w:val="99"/>
     <w:semiHidden/>
     <w:unhideWhenUsed/>
-    <w:qFormat/>
     <w:tblPr>
       <w:tblInd w:w="0" w:type="dxa"/>
       <w:tblCellMar>

</xml_diff>